<commit_message>
new data from MADEP and MEFWS. In process of updating input data format.
</commit_message>
<xml_diff>
--- a/dataIn/New Data Process.docx
+++ b/dataIn/New Data Process.docx
@@ -4,31 +4,255 @@
   <w:body>
     <w:p>
       <w:pPr>
-        <w:jc w:val="center"/>
-        <w:rPr>
-          <w:b/>
-          <w:u w:val="single"/>
-        </w:rPr>
-      </w:pPr>
-      <w:r>
-        <w:rPr>
-          <w:b/>
-          <w:u w:val="single"/>
-        </w:rPr>
+        <w:pStyle w:val="Title"/>
+      </w:pPr>
+      <w:r>
         <w:t>New Data Process</w:t>
       </w:r>
     </w:p>
     <w:p>
       <w:pPr>
+        <w:pStyle w:val="Heading1"/>
+      </w:pPr>
+      <w:r>
+        <w:t>Stream Temp Data Cleaning:</w:t>
+      </w:r>
+    </w:p>
+    <w:p>
+      <w:r>
+        <w:t xml:space="preserve">Initial data processing steps are specific to data source. Existing scripts are located in </w:t>
+      </w:r>
+      <w:proofErr w:type="spellStart"/>
+      <w:r>
         <w:rPr>
-          <w:u w:val="single"/>
+          <w:i/>
         </w:rPr>
-      </w:pPr>
+        <w:t>temperatureProject</w:t>
+      </w:r>
+      <w:proofErr w:type="spellEnd"/>
       <w:r>
         <w:rPr>
-          <w:u w:val="single"/>
+          <w:i/>
         </w:rPr>
-        <w:t>Stream Temp Data Cleaning:</w:t>
+        <w:t xml:space="preserve"> </w:t>
+      </w:r>
+      <w:r>
+        <w:rPr>
+          <w:i/>
+        </w:rPr>
+        <w:t>\</w:t>
+      </w:r>
+      <w:r>
+        <w:rPr>
+          <w:i/>
+        </w:rPr>
+        <w:t>code</w:t>
+      </w:r>
+      <w:r>
+        <w:rPr>
+          <w:i/>
+        </w:rPr>
+        <w:t>\</w:t>
+      </w:r>
+      <w:proofErr w:type="spellStart"/>
+      <w:r>
+        <w:rPr>
+          <w:i/>
+        </w:rPr>
+        <w:t>processRawData</w:t>
+      </w:r>
+      <w:proofErr w:type="spellEnd"/>
+      <w:r>
+        <w:t xml:space="preserve">. </w:t>
+      </w:r>
+      <w:r>
+        <w:t xml:space="preserve">If the </w:t>
+      </w:r>
+      <w:r>
+        <w:t xml:space="preserve">raw </w:t>
+      </w:r>
+      <w:r>
+        <w:t xml:space="preserve">data is </w:t>
+      </w:r>
+      <w:r>
+        <w:t>sub-daily</w:t>
+      </w:r>
+      <w:r>
+        <w:t xml:space="preserve"> </w:t>
+      </w:r>
+      <w:r>
+        <w:t>then</w:t>
+      </w:r>
+      <w:r>
+        <w:t xml:space="preserve"> use the </w:t>
+      </w:r>
+      <w:r>
+        <w:t>script called “</w:t>
+      </w:r>
+      <w:proofErr w:type="spellStart"/>
+      <w:r>
+        <w:t>aggregateHourlyToDailyData</w:t>
+      </w:r>
+      <w:r>
+        <w:t>.R</w:t>
+      </w:r>
+      <w:proofErr w:type="spellEnd"/>
+      <w:r>
+        <w:t xml:space="preserve">” otherwise </w:t>
+      </w:r>
+      <w:proofErr w:type="gramStart"/>
+      <w:r>
+        <w:t>proceed</w:t>
+      </w:r>
+      <w:proofErr w:type="gramEnd"/>
+      <w:r>
+        <w:t xml:space="preserve"> to cleaning up </w:t>
+      </w:r>
+      <w:r>
+        <w:t>daily</w:t>
+      </w:r>
+      <w:r>
+        <w:t xml:space="preserve"> data.</w:t>
+      </w:r>
+      <w:r>
+        <w:t xml:space="preserve"> </w:t>
+      </w:r>
+    </w:p>
+    <w:p>
+      <w:r>
+        <w:t xml:space="preserve">Note: </w:t>
+      </w:r>
+      <w:r>
+        <w:t xml:space="preserve">When cleaning is completed, the result should be a </w:t>
+      </w:r>
+      <w:proofErr w:type="spellStart"/>
+      <w:r>
+        <w:t>dataframe</w:t>
+      </w:r>
+      <w:proofErr w:type="spellEnd"/>
+      <w:r>
+        <w:t xml:space="preserve"> containing (at minimum) site, temp, </w:t>
+      </w:r>
+      <w:r>
+        <w:t xml:space="preserve">and </w:t>
+      </w:r>
+      <w:r>
+        <w:t>date</w:t>
+      </w:r>
+      <w:r>
+        <w:t>. L</w:t>
+      </w:r>
+      <w:r>
+        <w:t>atitude and longitude columns</w:t>
+      </w:r>
+      <w:r>
+        <w:t xml:space="preserve"> are necessary if you are planning </w:t>
+      </w:r>
+      <w:r>
+        <w:t>to pair air temperature from an</w:t>
+      </w:r>
+      <w:r>
+        <w:t xml:space="preserve"> external source such as </w:t>
+      </w:r>
+      <w:proofErr w:type="spellStart"/>
+      <w:r>
+        <w:t>Daymet</w:t>
+      </w:r>
+      <w:proofErr w:type="spellEnd"/>
+      <w:r>
+        <w:t xml:space="preserve"> or Maurer</w:t>
+      </w:r>
+      <w:r>
+        <w:t xml:space="preserve"> as well as any covariate data</w:t>
+      </w:r>
+      <w:r>
+        <w:t>.</w:t>
+      </w:r>
+    </w:p>
+    <w:p>
+      <w:r>
+        <w:t xml:space="preserve">The file should be saved to a new, agency specific folder in the </w:t>
+      </w:r>
+      <w:proofErr w:type="spellStart"/>
+      <w:r>
+        <w:rPr>
+          <w:i/>
+        </w:rPr>
+        <w:t>temperatureProject</w:t>
+      </w:r>
+      <w:proofErr w:type="spellEnd"/>
+      <w:r>
+        <w:rPr>
+          <w:i/>
+        </w:rPr>
+        <w:t>\</w:t>
+      </w:r>
+      <w:proofErr w:type="spellStart"/>
+      <w:r>
+        <w:rPr>
+          <w:i/>
+        </w:rPr>
+        <w:t>dataIn</w:t>
+      </w:r>
+      <w:proofErr w:type="spellEnd"/>
+      <w:r>
+        <w:t xml:space="preserve"> folder.</w:t>
+      </w:r>
+    </w:p>
+    <w:p>
+      <w:pPr>
+        <w:pStyle w:val="Heading1"/>
+      </w:pPr>
+      <w:r>
+        <w:t xml:space="preserve">Pair </w:t>
+      </w:r>
+      <w:r>
+        <w:t xml:space="preserve">stream temperature sites with </w:t>
+      </w:r>
+      <w:r>
+        <w:t>covariate data</w:t>
+      </w:r>
+      <w:r>
+        <w:t xml:space="preserve"> and climate </w:t>
+      </w:r>
+      <w:proofErr w:type="spellStart"/>
+      <w:r>
+        <w:t>timeseries</w:t>
+      </w:r>
+      <w:proofErr w:type="spellEnd"/>
+      <w:r>
+        <w:t>:</w:t>
+      </w:r>
+    </w:p>
+    <w:p>
+      <w:r>
+        <w:t>Run the “</w:t>
+      </w:r>
+      <w:proofErr w:type="spellStart"/>
+      <w:r>
+        <w:t>indexData</w:t>
+      </w:r>
+      <w:r>
+        <w:t>ForObservedStreamTempSites</w:t>
+      </w:r>
+      <w:r>
+        <w:t>.Rmd</w:t>
+      </w:r>
+      <w:proofErr w:type="spellEnd"/>
+      <w:r>
+        <w:t xml:space="preserve">” script to </w:t>
+      </w:r>
+      <w:r>
+        <w:t>join</w:t>
+      </w:r>
+      <w:r>
+        <w:t xml:space="preserve"> the watershed covariates to the sites.</w:t>
+      </w:r>
+      <w:r>
+        <w:t xml:space="preserve"> </w:t>
+      </w:r>
+      <w:r>
+        <w:t>Documentation within this script walks the user through the process of pairing the data. This script does the following:</w:t>
       </w:r>
     </w:p>
     <w:p>
@@ -36,230 +260,114 @@
         <w:pStyle w:val="ListParagraph"/>
         <w:numPr>
           <w:ilvl w:val="0"/>
-          <w:numId w:val="2"/>
+          <w:numId w:val="3"/>
         </w:numPr>
       </w:pPr>
       <w:r>
-        <w:t xml:space="preserve">If the data is raw hourly data use the </w:t>
-      </w:r>
-      <w:r>
-        <w:t>script called “</w:t>
+        <w:t xml:space="preserve">Creates a point </w:t>
       </w:r>
       <w:proofErr w:type="spellStart"/>
       <w:r>
-        <w:t>aggregateHourlyToDailyData</w:t>
-      </w:r>
-      <w:r>
-        <w:t>.R</w:t>
+        <w:t>shapefile</w:t>
       </w:r>
       <w:proofErr w:type="spellEnd"/>
       <w:r>
-        <w:t>” otherwise proceed to cleaning up hourly data.</w:t>
-      </w:r>
-      <w:r>
-        <w:t xml:space="preserve"> </w:t>
-      </w:r>
-      <w:r>
-        <w:t>Initial data processing steps are specific to data source. Existing scripts are located in “code/</w:t>
-      </w:r>
-      <w:proofErr w:type="spellStart"/>
-      <w:r>
-        <w:t>processRawData</w:t>
-      </w:r>
-      <w:proofErr w:type="spellEnd"/>
-      <w:r>
-        <w:t>”</w:t>
+        <w:t xml:space="preserve"> of the sites.</w:t>
       </w:r>
     </w:p>
     <w:p>
-      <w:r>
-        <w:t xml:space="preserve">Note: </w:t>
-      </w:r>
-      <w:r>
-        <w:t xml:space="preserve">When cleaning is completed, the result should be a </w:t>
+      <w:pPr>
+        <w:pStyle w:val="ListParagraph"/>
+        <w:numPr>
+          <w:ilvl w:val="0"/>
+          <w:numId w:val="3"/>
+        </w:numPr>
+      </w:pPr>
+      <w:r>
+        <w:t xml:space="preserve">Pairs the covariate landscape data with the stream temperature sites, based on the </w:t>
       </w:r>
       <w:proofErr w:type="spellStart"/>
       <w:r>
-        <w:t>dataframe</w:t>
+        <w:t>NHDPlus</w:t>
       </w:r>
       <w:proofErr w:type="spellEnd"/>
       <w:r>
-        <w:t xml:space="preserve"> containing (at minimum) site, temp, </w:t>
-      </w:r>
-      <w:r>
-        <w:t xml:space="preserve">and </w:t>
-      </w:r>
-      <w:r>
-        <w:t>date</w:t>
-      </w:r>
-      <w:r>
-        <w:t>. L</w:t>
-      </w:r>
-      <w:r>
-        <w:t>atitude and longitude columns</w:t>
-      </w:r>
-      <w:r>
-        <w:t xml:space="preserve"> are necessary if you are planning to pair air temperature from and external source such as </w:t>
+        <w:t xml:space="preserve"> catchments. This step requires the user to manually check that the sites fall into the correct </w:t>
       </w:r>
       <w:proofErr w:type="spellStart"/>
       <w:r>
-        <w:t>Daymet</w:t>
+        <w:t>NHDPlus</w:t>
       </w:r>
       <w:proofErr w:type="spellEnd"/>
       <w:r>
-        <w:t xml:space="preserve"> or Maurer.</w:t>
+        <w:t xml:space="preserve"> catchment.</w:t>
+      </w:r>
+      <w:r>
+        <w:t xml:space="preserve"> This is further outlined in the script documentation</w:t>
       </w:r>
     </w:p>
     <w:p>
-      <w:r>
-        <w:t>For the breakpoint temperature model make sure to fill in data gaps with NAs. Code to do this is located in the script to aggregate hourly to daily stream temperature.</w:t>
+      <w:pPr>
+        <w:pStyle w:val="ListParagraph"/>
+        <w:numPr>
+          <w:ilvl w:val="0"/>
+          <w:numId w:val="3"/>
+        </w:numPr>
+      </w:pPr>
+      <w:r>
+        <w:t xml:space="preserve">Pairs </w:t>
+      </w:r>
+      <w:proofErr w:type="spellStart"/>
+      <w:r>
+        <w:t>Daymet</w:t>
+      </w:r>
+      <w:proofErr w:type="spellEnd"/>
+      <w:r>
+        <w:t xml:space="preserve"> climate variables with the site based on values within the local catchment.</w:t>
+      </w:r>
+    </w:p>
+    <w:p>
+      <w:pPr>
+        <w:pStyle w:val="ListParagraph"/>
+        <w:numPr>
+          <w:ilvl w:val="0"/>
+          <w:numId w:val="3"/>
+        </w:numPr>
+      </w:pPr>
+      <w:r>
+        <w:t>Creates and saves raw data plots.</w:t>
+      </w:r>
+    </w:p>
+    <w:p>
+      <w:pPr>
+        <w:pStyle w:val="ListParagraph"/>
+        <w:numPr>
+          <w:ilvl w:val="0"/>
+          <w:numId w:val="3"/>
+        </w:numPr>
+      </w:pPr>
+      <w:r>
+        <w:t xml:space="preserve">Pairs </w:t>
+      </w:r>
+      <w:proofErr w:type="spellStart"/>
+      <w:r>
+        <w:t>Daymet</w:t>
+      </w:r>
+      <w:proofErr w:type="spellEnd"/>
+      <w:r>
+        <w:t xml:space="preserve"> climate variables with the site based on values within the </w:t>
+      </w:r>
+      <w:r>
+        <w:t>entire upstream delineation.</w:t>
       </w:r>
     </w:p>
     <w:p/>
     <w:p>
       <w:pPr>
-        <w:rPr>
-          <w:u w:val="single"/>
-        </w:rPr>
-      </w:pPr>
-      <w:r>
-        <w:rPr>
-          <w:u w:val="single"/>
-        </w:rPr>
-        <w:t>Paired met and covariate data:</w:t>
-      </w:r>
-    </w:p>
-    <w:p>
-      <w:pPr>
-        <w:pStyle w:val="ListParagraph"/>
-        <w:numPr>
-          <w:ilvl w:val="0"/>
-          <w:numId w:val="1"/>
-        </w:numPr>
-      </w:pPr>
-      <w:r>
-        <w:t>Run the “</w:t>
-      </w:r>
-      <w:proofErr w:type="spellStart"/>
-      <w:r>
-        <w:t>indexCovariateData</w:t>
-      </w:r>
-      <w:proofErr w:type="spellEnd"/>
-      <w:r>
-        <w:t>” R script to match the watershed covariates to the sites.</w:t>
-      </w:r>
-    </w:p>
-    <w:p>
-      <w:pPr>
-        <w:pStyle w:val="ListParagraph"/>
-        <w:numPr>
-          <w:ilvl w:val="0"/>
-          <w:numId w:val="1"/>
-        </w:numPr>
-      </w:pPr>
-      <w:r>
-        <w:t>Run the</w:t>
-      </w:r>
-      <w:r>
-        <w:t xml:space="preserve"> “</w:t>
-      </w:r>
-      <w:proofErr w:type="spellStart"/>
-      <w:r>
-        <w:t>indexLocalDaymetVariablesForObservedSites</w:t>
-      </w:r>
-      <w:proofErr w:type="spellEnd"/>
-      <w:r>
-        <w:t>”</w:t>
-      </w:r>
-      <w:r>
-        <w:t xml:space="preserve"> R script to </w:t>
-      </w:r>
-      <w:r>
-        <w:t xml:space="preserve">get the local values from </w:t>
-      </w:r>
-      <w:proofErr w:type="spellStart"/>
-      <w:r>
-        <w:t>Daymet</w:t>
-      </w:r>
-      <w:proofErr w:type="spellEnd"/>
-      <w:r>
-        <w:t xml:space="preserve"> for the observed sites. </w:t>
-      </w:r>
-    </w:p>
-    <w:p>
-      <w:pPr>
-        <w:pStyle w:val="ListParagraph"/>
-        <w:numPr>
-          <w:ilvl w:val="0"/>
-          <w:numId w:val="1"/>
-        </w:numPr>
-      </w:pPr>
-      <w:r>
-        <w:t>In order to get precipitation</w:t>
-      </w:r>
-      <w:r>
-        <w:t xml:space="preserve"> for the observed sites</w:t>
-      </w:r>
-      <w:r>
-        <w:t>, which is averaged over the upstream area, the script “</w:t>
-      </w:r>
-      <w:proofErr w:type="spellStart"/>
-      <w:r>
-        <w:t>indexUpstreamDaymetVariablesForObservedSites</w:t>
-      </w:r>
-      <w:proofErr w:type="spellEnd"/>
-      <w:r>
-        <w:t>” needs to be run.</w:t>
-      </w:r>
-    </w:p>
-    <w:p>
-      <w:pPr>
-        <w:pStyle w:val="ListParagraph"/>
-        <w:numPr>
-          <w:ilvl w:val="0"/>
-          <w:numId w:val="1"/>
-        </w:numPr>
-      </w:pPr>
-      <w:r>
-        <w:t>The same process then needs to be completed for the</w:t>
-      </w:r>
-      <w:r>
-        <w:t xml:space="preserve"> NHD catchments in the</w:t>
-      </w:r>
-      <w:r>
-        <w:t xml:space="preserve"> prediction area by running the R scripts “</w:t>
-      </w:r>
-      <w:proofErr w:type="spellStart"/>
-      <w:r>
-        <w:t>indexLocalDaymetVariablesForPredictionSites</w:t>
-      </w:r>
-      <w:proofErr w:type="spellEnd"/>
-      <w:r>
-        <w:t>” and “</w:t>
-      </w:r>
-      <w:proofErr w:type="spellStart"/>
-      <w:r>
-        <w:t>index</w:t>
-      </w:r>
-      <w:r>
-        <w:t>Upstream</w:t>
-      </w:r>
-      <w:r>
-        <w:t>DaymetVariablesForPredictionSites</w:t>
-      </w:r>
-      <w:proofErr w:type="spellEnd"/>
-      <w:r>
-        <w:t>”</w:t>
-      </w:r>
-    </w:p>
-    <w:p>
-      <w:r>
-        <w:t xml:space="preserve"> </w:t>
-      </w:r>
-    </w:p>
-    <w:p>
-      <w:r>
-        <w:t>After this, the data should be ready to run through the stream temperature breakpoint model script.</w:t>
+        <w:pStyle w:val="Heading1"/>
+      </w:pPr>
+      <w:r>
+        <w:t>Index prediction values for covariate data and climate timeseries</w:t>
       </w:r>
       <w:bookmarkStart w:id="0" w:name="_GoBack"/>
       <w:bookmarkEnd w:id="0"/>
@@ -279,20 +387,20 @@
   <w:abstractNum w:abstractNumId="0">
     <w:nsid w:val="1F6C35D4"/>
     <w:multiLevelType w:val="hybridMultilevel"/>
-    <w:tmpl w:val="86063BD6"/>
-    <w:lvl w:ilvl="0" w:tplc="04090001">
-      <w:start w:val="1"/>
-      <w:numFmt w:val="bullet"/>
-      <w:lvlText w:val=""/>
+    <w:tmpl w:val="BA8ACBE6"/>
+    <w:lvl w:ilvl="0" w:tplc="EDD0FAAC">
+      <w:start w:val="1"/>
+      <w:numFmt w:val="decimal"/>
+      <w:lvlText w:val="%1)"/>
       <w:lvlJc w:val="left"/>
       <w:pPr>
         <w:ind w:left="720" w:hanging="360"/>
       </w:pPr>
       <w:rPr>
-        <w:rFonts w:ascii="Symbol" w:hAnsi="Symbol" w:hint="default"/>
-      </w:rPr>
-    </w:lvl>
-    <w:lvl w:ilvl="1" w:tplc="04090003" w:tentative="1">
+        <w:rFonts w:asciiTheme="minorHAnsi" w:eastAsiaTheme="minorHAnsi" w:hAnsiTheme="minorHAnsi" w:cstheme="minorBidi"/>
+      </w:rPr>
+    </w:lvl>
+    <w:lvl w:ilvl="1" w:tplc="04090003">
       <w:start w:val="1"/>
       <w:numFmt w:val="bullet"/>
       <w:lvlText w:val="o"/>
@@ -390,6 +498,95 @@
     </w:lvl>
   </w:abstractNum>
   <w:abstractNum w:abstractNumId="1">
+    <w:nsid w:val="42BB4F24"/>
+    <w:multiLevelType w:val="hybridMultilevel"/>
+    <w:tmpl w:val="9AE4C95E"/>
+    <w:lvl w:ilvl="0" w:tplc="41B64FF4">
+      <w:start w:val="1"/>
+      <w:numFmt w:val="decimal"/>
+      <w:lvlText w:val="%1)"/>
+      <w:lvlJc w:val="left"/>
+      <w:pPr>
+        <w:ind w:left="1080" w:hanging="360"/>
+      </w:pPr>
+      <w:rPr>
+        <w:rFonts w:hint="default"/>
+      </w:rPr>
+    </w:lvl>
+    <w:lvl w:ilvl="1" w:tplc="04090019" w:tentative="1">
+      <w:start w:val="1"/>
+      <w:numFmt w:val="lowerLetter"/>
+      <w:lvlText w:val="%2."/>
+      <w:lvlJc w:val="left"/>
+      <w:pPr>
+        <w:ind w:left="1800" w:hanging="360"/>
+      </w:pPr>
+    </w:lvl>
+    <w:lvl w:ilvl="2" w:tplc="0409001B" w:tentative="1">
+      <w:start w:val="1"/>
+      <w:numFmt w:val="lowerRoman"/>
+      <w:lvlText w:val="%3."/>
+      <w:lvlJc w:val="right"/>
+      <w:pPr>
+        <w:ind w:left="2520" w:hanging="180"/>
+      </w:pPr>
+    </w:lvl>
+    <w:lvl w:ilvl="3" w:tplc="0409000F" w:tentative="1">
+      <w:start w:val="1"/>
+      <w:numFmt w:val="decimal"/>
+      <w:lvlText w:val="%4."/>
+      <w:lvlJc w:val="left"/>
+      <w:pPr>
+        <w:ind w:left="3240" w:hanging="360"/>
+      </w:pPr>
+    </w:lvl>
+    <w:lvl w:ilvl="4" w:tplc="04090019" w:tentative="1">
+      <w:start w:val="1"/>
+      <w:numFmt w:val="lowerLetter"/>
+      <w:lvlText w:val="%5."/>
+      <w:lvlJc w:val="left"/>
+      <w:pPr>
+        <w:ind w:left="3960" w:hanging="360"/>
+      </w:pPr>
+    </w:lvl>
+    <w:lvl w:ilvl="5" w:tplc="0409001B" w:tentative="1">
+      <w:start w:val="1"/>
+      <w:numFmt w:val="lowerRoman"/>
+      <w:lvlText w:val="%6."/>
+      <w:lvlJc w:val="right"/>
+      <w:pPr>
+        <w:ind w:left="4680" w:hanging="180"/>
+      </w:pPr>
+    </w:lvl>
+    <w:lvl w:ilvl="6" w:tplc="0409000F" w:tentative="1">
+      <w:start w:val="1"/>
+      <w:numFmt w:val="decimal"/>
+      <w:lvlText w:val="%7."/>
+      <w:lvlJc w:val="left"/>
+      <w:pPr>
+        <w:ind w:left="5400" w:hanging="360"/>
+      </w:pPr>
+    </w:lvl>
+    <w:lvl w:ilvl="7" w:tplc="04090019" w:tentative="1">
+      <w:start w:val="1"/>
+      <w:numFmt w:val="lowerLetter"/>
+      <w:lvlText w:val="%8."/>
+      <w:lvlJc w:val="left"/>
+      <w:pPr>
+        <w:ind w:left="6120" w:hanging="360"/>
+      </w:pPr>
+    </w:lvl>
+    <w:lvl w:ilvl="8" w:tplc="0409001B" w:tentative="1">
+      <w:start w:val="1"/>
+      <w:numFmt w:val="lowerRoman"/>
+      <w:lvlText w:val="%9."/>
+      <w:lvlJc w:val="right"/>
+      <w:pPr>
+        <w:ind w:left="6840" w:hanging="180"/>
+      </w:pPr>
+    </w:lvl>
+  </w:abstractNum>
+  <w:abstractNum w:abstractNumId="2">
     <w:nsid w:val="71244D6E"/>
     <w:multiLevelType w:val="hybridMultilevel"/>
     <w:tmpl w:val="9210DAC0"/>
@@ -506,6 +703,9 @@
     <w:abstractNumId w:val="0"/>
   </w:num>
   <w:num w:numId="2">
+    <w:abstractNumId w:val="2"/>
+  </w:num>
+  <w:num w:numId="3">
     <w:abstractNumId w:val="1"/>
   </w:num>
 </w:numbering>
@@ -671,6 +871,28 @@
     <w:name w:val="Normal"/>
     <w:qFormat/>
   </w:style>
+  <w:style w:type="paragraph" w:styleId="Heading1">
+    <w:name w:val="heading 1"/>
+    <w:basedOn w:val="Normal"/>
+    <w:next w:val="Normal"/>
+    <w:link w:val="Heading1Char"/>
+    <w:uiPriority w:val="9"/>
+    <w:qFormat/>
+    <w:rsid w:val="0038352C"/>
+    <w:pPr>
+      <w:keepNext/>
+      <w:keepLines/>
+      <w:spacing w:before="480" w:after="0"/>
+      <w:outlineLvl w:val="0"/>
+    </w:pPr>
+    <w:rPr>
+      <w:rFonts w:asciiTheme="majorHAnsi" w:eastAsiaTheme="majorEastAsia" w:hAnsiTheme="majorHAnsi" w:cstheme="majorBidi"/>
+      <w:b/>
+      <w:bCs/>
+      <w:sz w:val="28"/>
+      <w:szCs w:val="28"/>
+    </w:rPr>
+  </w:style>
   <w:style w:type="character" w:default="1" w:styleId="DefaultParagraphFont">
     <w:name w:val="Default Paragraph Font"/>
     <w:uiPriority w:val="1"/>
@@ -708,6 +930,57 @@
       <w:ind w:left="720"/>
       <w:contextualSpacing/>
     </w:pPr>
+  </w:style>
+  <w:style w:type="character" w:customStyle="1" w:styleId="Heading1Char">
+    <w:name w:val="Heading 1 Char"/>
+    <w:basedOn w:val="DefaultParagraphFont"/>
+    <w:link w:val="Heading1"/>
+    <w:uiPriority w:val="9"/>
+    <w:rsid w:val="0038352C"/>
+    <w:rPr>
+      <w:rFonts w:asciiTheme="majorHAnsi" w:eastAsiaTheme="majorEastAsia" w:hAnsiTheme="majorHAnsi" w:cstheme="majorBidi"/>
+      <w:b/>
+      <w:bCs/>
+      <w:sz w:val="28"/>
+      <w:szCs w:val="28"/>
+    </w:rPr>
+  </w:style>
+  <w:style w:type="paragraph" w:styleId="Title">
+    <w:name w:val="Title"/>
+    <w:basedOn w:val="Normal"/>
+    <w:next w:val="Normal"/>
+    <w:link w:val="TitleChar"/>
+    <w:uiPriority w:val="10"/>
+    <w:qFormat/>
+    <w:rsid w:val="0038352C"/>
+    <w:pPr>
+      <w:pBdr>
+        <w:bottom w:val="single" w:sz="8" w:space="4" w:color="4F81BD" w:themeColor="accent1"/>
+      </w:pBdr>
+      <w:spacing w:after="300" w:line="240" w:lineRule="auto"/>
+      <w:contextualSpacing/>
+    </w:pPr>
+    <w:rPr>
+      <w:rFonts w:asciiTheme="majorHAnsi" w:eastAsiaTheme="majorEastAsia" w:hAnsiTheme="majorHAnsi" w:cstheme="majorBidi"/>
+      <w:spacing w:val="5"/>
+      <w:kern w:val="28"/>
+      <w:sz w:val="52"/>
+      <w:szCs w:val="52"/>
+    </w:rPr>
+  </w:style>
+  <w:style w:type="character" w:customStyle="1" w:styleId="TitleChar">
+    <w:name w:val="Title Char"/>
+    <w:basedOn w:val="DefaultParagraphFont"/>
+    <w:link w:val="Title"/>
+    <w:uiPriority w:val="10"/>
+    <w:rsid w:val="0038352C"/>
+    <w:rPr>
+      <w:rFonts w:asciiTheme="majorHAnsi" w:eastAsiaTheme="majorEastAsia" w:hAnsiTheme="majorHAnsi" w:cstheme="majorBidi"/>
+      <w:spacing w:val="5"/>
+      <w:kern w:val="28"/>
+      <w:sz w:val="52"/>
+      <w:szCs w:val="52"/>
+    </w:rPr>
   </w:style>
 </w:styles>
 </file>
@@ -872,6 +1145,28 @@
     <w:name w:val="Normal"/>
     <w:qFormat/>
   </w:style>
+  <w:style w:type="paragraph" w:styleId="Heading1">
+    <w:name w:val="heading 1"/>
+    <w:basedOn w:val="Normal"/>
+    <w:next w:val="Normal"/>
+    <w:link w:val="Heading1Char"/>
+    <w:uiPriority w:val="9"/>
+    <w:qFormat/>
+    <w:rsid w:val="0038352C"/>
+    <w:pPr>
+      <w:keepNext/>
+      <w:keepLines/>
+      <w:spacing w:before="480" w:after="0"/>
+      <w:outlineLvl w:val="0"/>
+    </w:pPr>
+    <w:rPr>
+      <w:rFonts w:asciiTheme="majorHAnsi" w:eastAsiaTheme="majorEastAsia" w:hAnsiTheme="majorHAnsi" w:cstheme="majorBidi"/>
+      <w:b/>
+      <w:bCs/>
+      <w:sz w:val="28"/>
+      <w:szCs w:val="28"/>
+    </w:rPr>
+  </w:style>
   <w:style w:type="character" w:default="1" w:styleId="DefaultParagraphFont">
     <w:name w:val="Default Paragraph Font"/>
     <w:uiPriority w:val="1"/>
@@ -909,6 +1204,57 @@
       <w:ind w:left="720"/>
       <w:contextualSpacing/>
     </w:pPr>
+  </w:style>
+  <w:style w:type="character" w:customStyle="1" w:styleId="Heading1Char">
+    <w:name w:val="Heading 1 Char"/>
+    <w:basedOn w:val="DefaultParagraphFont"/>
+    <w:link w:val="Heading1"/>
+    <w:uiPriority w:val="9"/>
+    <w:rsid w:val="0038352C"/>
+    <w:rPr>
+      <w:rFonts w:asciiTheme="majorHAnsi" w:eastAsiaTheme="majorEastAsia" w:hAnsiTheme="majorHAnsi" w:cstheme="majorBidi"/>
+      <w:b/>
+      <w:bCs/>
+      <w:sz w:val="28"/>
+      <w:szCs w:val="28"/>
+    </w:rPr>
+  </w:style>
+  <w:style w:type="paragraph" w:styleId="Title">
+    <w:name w:val="Title"/>
+    <w:basedOn w:val="Normal"/>
+    <w:next w:val="Normal"/>
+    <w:link w:val="TitleChar"/>
+    <w:uiPriority w:val="10"/>
+    <w:qFormat/>
+    <w:rsid w:val="0038352C"/>
+    <w:pPr>
+      <w:pBdr>
+        <w:bottom w:val="single" w:sz="8" w:space="4" w:color="4F81BD" w:themeColor="accent1"/>
+      </w:pBdr>
+      <w:spacing w:after="300" w:line="240" w:lineRule="auto"/>
+      <w:contextualSpacing/>
+    </w:pPr>
+    <w:rPr>
+      <w:rFonts w:asciiTheme="majorHAnsi" w:eastAsiaTheme="majorEastAsia" w:hAnsiTheme="majorHAnsi" w:cstheme="majorBidi"/>
+      <w:spacing w:val="5"/>
+      <w:kern w:val="28"/>
+      <w:sz w:val="52"/>
+      <w:szCs w:val="52"/>
+    </w:rPr>
+  </w:style>
+  <w:style w:type="character" w:customStyle="1" w:styleId="TitleChar">
+    <w:name w:val="Title Char"/>
+    <w:basedOn w:val="DefaultParagraphFont"/>
+    <w:link w:val="Title"/>
+    <w:uiPriority w:val="10"/>
+    <w:rsid w:val="0038352C"/>
+    <w:rPr>
+      <w:rFonts w:asciiTheme="majorHAnsi" w:eastAsiaTheme="majorEastAsia" w:hAnsiTheme="majorHAnsi" w:cstheme="majorBidi"/>
+      <w:spacing w:val="5"/>
+      <w:kern w:val="28"/>
+      <w:sz w:val="52"/>
+      <w:szCs w:val="52"/>
+    </w:rPr>
   </w:style>
 </w:styles>
 </file>

</xml_diff>